<commit_message>
✏️ Minor edit in report file
</commit_message>
<xml_diff>
--- a/Documents/Temporary_Documents/گزارش-کارآموزی.docx
+++ b/Documents/Temporary_Documents/گزارش-کارآموزی.docx
@@ -1598,7 +1598,6 @@
       <w:pPr>
         <w:pStyle w:val="TOC2"/>
         <w:rPr>
-          <w:rFonts w:hint="cs"/>
           <w:rtl/>
         </w:rPr>
       </w:pPr>
@@ -17018,16 +17017,16 @@
           <w:rtl/>
         </w:rPr>
       </w:pPr>
+      <w:r>
+        <w:rPr>
+          <w:rFonts w:hint="cs"/>
+          <w:rtl/>
+        </w:rPr>
+        <w:lastRenderedPageBreak/>
+        <w:t>مراجع</w:t>
+      </w:r>
       <w:bookmarkStart w:id="25" w:name="_GoBack"/>
       <w:bookmarkEnd w:id="25"/>
-      <w:r>
-        <w:rPr>
-          <w:rFonts w:hint="cs"/>
-          <w:rtl/>
-        </w:rPr>
-        <w:lastRenderedPageBreak/>
-        <w:t>مراجع</w:t>
-      </w:r>
     </w:p>
     <w:p>
       <w:pPr>
@@ -19608,6 +19607,594 @@
 
 <file path=word/header16.xml><?xml version="1.0" encoding="utf-8"?>
 <w:hdr xmlns:wpc="http://schemas.microsoft.com/office/word/2010/wordprocessingCanvas" xmlns:cx="http://schemas.microsoft.com/office/drawing/2014/chartex" xmlns:mc="http://schemas.openxmlformats.org/markup-compatibility/2006" xmlns:o="urn:schemas-microsoft-com:office:office" xmlns:r="http://schemas.openxmlformats.org/officeDocument/2006/relationships" xmlns:m="http://schemas.openxmlformats.org/officeDocument/2006/math" xmlns:v="urn:schemas-microsoft-com:vml" xmlns:wp14="http://schemas.microsoft.com/office/word/2010/wordprocessingDrawing" xmlns:wp="http://schemas.openxmlformats.org/drawingml/2006/wordprocessingDrawing" xmlns:w10="urn:schemas-microsoft-com:office:word" xmlns:w="http://schemas.openxmlformats.org/wordprocessingml/2006/main" xmlns:w14="http://schemas.microsoft.com/office/word/2010/wordml" xmlns:w15="http://schemas.microsoft.com/office/word/2012/wordml" xmlns:w16se="http://schemas.microsoft.com/office/word/2015/wordml/symex" xmlns:wpg="http://schemas.microsoft.com/office/word/2010/wordprocessingGroup" xmlns:wpi="http://schemas.microsoft.com/office/word/2010/wordprocessingInk" xmlns:wne="http://schemas.microsoft.com/office/word/2006/wordml" xmlns:wps="http://schemas.microsoft.com/office/word/2010/wordprocessingShape" mc:Ignorable="w14 w15 w16se wp14">
+  <w:p>
+    <w:pPr>
+      <w:pBdr>
+        <w:bottom w:val="thinThickSmallGap" w:sz="12" w:space="1" w:color="auto"/>
+      </w:pBdr>
+      <w:spacing w:line="192" w:lineRule="auto"/>
+      <w:rPr>
+        <w:rFonts w:cs="B Nazanin"/>
+        <w:b/>
+        <w:bCs/>
+        <w:sz w:val="22"/>
+        <w:szCs w:val="22"/>
+        <w:rtl/>
+        <w:lang w:bidi="fa-IR"/>
+      </w:rPr>
+    </w:pPr>
+    <w:r>
+      <w:rPr>
+        <w:rFonts w:cs="B Nazanin"/>
+        <w:b/>
+        <w:bCs/>
+        <w:noProof/>
+        <w:sz w:val="22"/>
+        <w:szCs w:val="22"/>
+        <w:rtl/>
+      </w:rPr>
+      <mc:AlternateContent>
+        <mc:Choice Requires="wps">
+          <w:drawing>
+            <wp:anchor distT="0" distB="0" distL="114300" distR="114300" simplePos="0" relativeHeight="251663360" behindDoc="0" locked="0" layoutInCell="1" allowOverlap="1" wp14:anchorId="11D5D5EF" wp14:editId="537CF123">
+              <wp:simplePos x="0" y="0"/>
+              <wp:positionH relativeFrom="column">
+                <wp:posOffset>0</wp:posOffset>
+              </wp:positionH>
+              <wp:positionV relativeFrom="paragraph">
+                <wp:posOffset>-177800</wp:posOffset>
+              </wp:positionV>
+              <wp:extent cx="819150" cy="376555"/>
+              <wp:effectExtent l="0" t="3810" r="0" b="635"/>
+              <wp:wrapNone/>
+              <wp:docPr id="7" name="Text Box 7"/>
+              <wp:cNvGraphicFramePr>
+                <a:graphicFrameLocks xmlns:a="http://schemas.openxmlformats.org/drawingml/2006/main"/>
+              </wp:cNvGraphicFramePr>
+              <a:graphic xmlns:a="http://schemas.openxmlformats.org/drawingml/2006/main">
+                <a:graphicData uri="http://schemas.microsoft.com/office/word/2010/wordprocessingShape">
+                  <wps:wsp>
+                    <wps:cNvSpPr txBox="1">
+                      <a:spLocks noChangeArrowheads="1"/>
+                    </wps:cNvSpPr>
+                    <wps:spPr bwMode="auto">
+                      <a:xfrm>
+                        <a:off x="0" y="0"/>
+                        <a:ext cx="819150" cy="376555"/>
+                      </a:xfrm>
+                      <a:prstGeom prst="rect">
+                        <a:avLst/>
+                      </a:prstGeom>
+                      <a:noFill/>
+                      <a:ln>
+                        <a:noFill/>
+                      </a:ln>
+                      <a:extLst>
+                        <a:ext uri="{909E8E84-426E-40DD-AFC4-6F175D3DCCD1}">
+                          <a14:hiddenFill xmlns:a14="http://schemas.microsoft.com/office/drawing/2010/main">
+                            <a:solidFill>
+                              <a:srgbClr val="FFFFFF"/>
+                            </a:solidFill>
+                          </a14:hiddenFill>
+                        </a:ext>
+                        <a:ext uri="{91240B29-F687-4F45-9708-019B960494DF}">
+                          <a14:hiddenLine xmlns:a14="http://schemas.microsoft.com/office/drawing/2010/main" w="9525">
+                            <a:solidFill>
+                              <a:srgbClr val="000000"/>
+                            </a:solidFill>
+                            <a:miter lim="800000"/>
+                            <a:headEnd/>
+                            <a:tailEnd/>
+                          </a14:hiddenLine>
+                        </a:ext>
+                      </a:extLst>
+                    </wps:spPr>
+                    <wps:txbx>
+                      <w:txbxContent>
+                        <w:p>
+                          <w:pPr>
+                            <w:jc w:val="right"/>
+                            <w:rPr>
+                              <w:rFonts w:cs="B Nazanin"/>
+                              <w:b/>
+                              <w:bCs/>
+                              <w:sz w:val="22"/>
+                              <w:szCs w:val="22"/>
+                              <w:rtl/>
+                              <w14:shadow w14:blurRad="50800" w14:dist="38100" w14:dir="2700000" w14:sx="100000" w14:sy="100000" w14:kx="0" w14:ky="0" w14:algn="tl">
+                                <w14:srgbClr w14:val="000000">
+                                  <w14:alpha w14:val="60000"/>
+                                </w14:srgbClr>
+                              </w14:shadow>
+                            </w:rPr>
+                          </w:pPr>
+                          <w:r>
+                            <w:rPr>
+                              <w:rFonts w:cs="B Nazanin"/>
+                              <w:b/>
+                              <w:bCs/>
+                              <w:noProof/>
+                              <w:sz w:val="22"/>
+                              <w:szCs w:val="22"/>
+                              <w14:shadow w14:blurRad="50800" w14:dist="38100" w14:dir="2700000" w14:sx="100000" w14:sy="100000" w14:kx="0" w14:ky="0" w14:algn="tl">
+                                <w14:srgbClr w14:val="000000">
+                                  <w14:alpha w14:val="60000"/>
+                                </w14:srgbClr>
+                              </w14:shadow>
+                            </w:rPr>
+                            <w:fldChar w:fldCharType="begin"/>
+                          </w:r>
+                          <w:r>
+                            <w:rPr>
+                              <w:rFonts w:cs="B Nazanin"/>
+                              <w:b/>
+                              <w:bCs/>
+                              <w:noProof/>
+                              <w:sz w:val="22"/>
+                              <w:szCs w:val="22"/>
+                              <w14:shadow w14:blurRad="50800" w14:dist="38100" w14:dir="2700000" w14:sx="100000" w14:sy="100000" w14:kx="0" w14:ky="0" w14:algn="tl">
+                                <w14:srgbClr w14:val="000000">
+                                  <w14:alpha w14:val="60000"/>
+                                </w14:srgbClr>
+                              </w14:shadow>
+                            </w:rPr>
+                            <w:instrText xml:space="preserve"> STYLEREF  </w:instrText>
+                          </w:r>
+                          <w:r>
+                            <w:rPr>
+                              <w:rFonts w:cs="B Nazanin"/>
+                              <w:b/>
+                              <w:bCs/>
+                              <w:noProof/>
+                              <w:sz w:val="22"/>
+                              <w:szCs w:val="22"/>
+                              <w:rtl/>
+                              <w14:shadow w14:blurRad="50800" w14:dist="38100" w14:dir="2700000" w14:sx="100000" w14:sy="100000" w14:kx="0" w14:ky="0" w14:algn="tl">
+                                <w14:srgbClr w14:val="000000">
+                                  <w14:alpha w14:val="60000"/>
+                                </w14:srgbClr>
+                              </w14:shadow>
+                            </w:rPr>
+                            <w:instrText>فصل</w:instrText>
+                          </w:r>
+                          <w:r>
+                            <w:rPr>
+                              <w:rFonts w:cs="B Nazanin"/>
+                              <w:b/>
+                              <w:bCs/>
+                              <w:noProof/>
+                              <w:sz w:val="22"/>
+                              <w:szCs w:val="22"/>
+                              <w14:shadow w14:blurRad="50800" w14:dist="38100" w14:dir="2700000" w14:sx="100000" w14:sy="100000" w14:kx="0" w14:ky="0" w14:algn="tl">
+                                <w14:srgbClr w14:val="000000">
+                                  <w14:alpha w14:val="60000"/>
+                                </w14:srgbClr>
+                              </w14:shadow>
+                            </w:rPr>
+                            <w:instrText xml:space="preserve">  \* MERGEFORMAT </w:instrText>
+                          </w:r>
+                          <w:r>
+                            <w:rPr>
+                              <w:rFonts w:cs="B Nazanin"/>
+                              <w:b/>
+                              <w:bCs/>
+                              <w:noProof/>
+                              <w:sz w:val="22"/>
+                              <w:szCs w:val="22"/>
+                              <w14:shadow w14:blurRad="50800" w14:dist="38100" w14:dir="2700000" w14:sx="100000" w14:sy="100000" w14:kx="0" w14:ky="0" w14:algn="tl">
+                                <w14:srgbClr w14:val="000000">
+                                  <w14:alpha w14:val="60000"/>
+                                </w14:srgbClr>
+                              </w14:shadow>
+                            </w:rPr>
+                            <w:fldChar w:fldCharType="separate"/>
+                          </w:r>
+                          <w:r>
+                            <w:rPr>
+                              <w:rFonts w:cs="B Nazanin"/>
+                              <w:b/>
+                              <w:bCs/>
+                              <w:noProof/>
+                              <w:sz w:val="22"/>
+                              <w:szCs w:val="22"/>
+                              <w14:shadow w14:blurRad="50800" w14:dist="38100" w14:dir="2700000" w14:sx="100000" w14:sy="100000" w14:kx="0" w14:ky="0" w14:algn="tl">
+                                <w14:srgbClr w14:val="000000">
+                                  <w14:alpha w14:val="60000"/>
+                                </w14:srgbClr>
+                              </w14:shadow>
+                            </w:rPr>
+                            <w:br/>
+                          </w:r>
+                          <w:r>
+                            <w:rPr>
+                              <w:rFonts w:cs="B Nazanin"/>
+                              <w:b/>
+                              <w:bCs/>
+                              <w:noProof/>
+                              <w:sz w:val="22"/>
+                              <w:szCs w:val="22"/>
+                              <w:rtl/>
+                              <w14:shadow w14:blurRad="50800" w14:dist="38100" w14:dir="2700000" w14:sx="100000" w14:sy="100000" w14:kx="0" w14:ky="0" w14:algn="tl">
+                                <w14:srgbClr w14:val="000000">
+                                  <w14:alpha w14:val="60000"/>
+                                </w14:srgbClr>
+                              </w14:shadow>
+                            </w:rPr>
+                            <w:t>مراجع</w:t>
+                          </w:r>
+                          <w:r>
+                            <w:rPr>
+                              <w:rFonts w:cs="B Nazanin"/>
+                              <w:b/>
+                              <w:bCs/>
+                              <w:noProof/>
+                              <w:sz w:val="22"/>
+                              <w:szCs w:val="22"/>
+                              <w14:shadow w14:blurRad="50800" w14:dist="38100" w14:dir="2700000" w14:sx="100000" w14:sy="100000" w14:kx="0" w14:ky="0" w14:algn="tl">
+                                <w14:srgbClr w14:val="000000">
+                                  <w14:alpha w14:val="60000"/>
+                                </w14:srgbClr>
+                              </w14:shadow>
+                            </w:rPr>
+                            <w:fldChar w:fldCharType="end"/>
+                          </w:r>
+                        </w:p>
+                      </w:txbxContent>
+                    </wps:txbx>
+                    <wps:bodyPr rot="0" vert="horz" wrap="square" lIns="0" tIns="0" rIns="0" bIns="0" anchor="t" anchorCtr="0" upright="1">
+                      <a:noAutofit/>
+                    </wps:bodyPr>
+                  </wps:wsp>
+                </a:graphicData>
+              </a:graphic>
+              <wp14:sizeRelH relativeFrom="page">
+                <wp14:pctWidth>0</wp14:pctWidth>
+              </wp14:sizeRelH>
+              <wp14:sizeRelV relativeFrom="page">
+                <wp14:pctHeight>0</wp14:pctHeight>
+              </wp14:sizeRelV>
+            </wp:anchor>
+          </w:drawing>
+        </mc:Choice>
+        <mc:Fallback>
+          <w:pict>
+            <v:shapetype w14:anchorId="11D5D5EF" id="_x0000_t202" coordsize="21600,21600" o:spt="202" path="m,l,21600r21600,l21600,xe">
+              <v:stroke joinstyle="miter"/>
+              <v:path gradientshapeok="t" o:connecttype="rect"/>
+            </v:shapetype>
+            <v:shape id="Text Box 7" o:spid="_x0000_s1043" type="#_x0000_t202" style="position:absolute;left:0;text-align:left;margin-left:0;margin-top:-14pt;width:64.5pt;height:29.65pt;z-index:251663360;visibility:visible;mso-wrap-style:square;mso-width-percent:0;mso-height-percent:0;mso-wrap-distance-left:9pt;mso-wrap-distance-top:0;mso-wrap-distance-right:9pt;mso-wrap-distance-bottom:0;mso-position-horizontal:absolute;mso-position-horizontal-relative:text;mso-position-vertical:absolute;mso-position-vertical-relative:text;mso-width-percent:0;mso-height-percent:0;mso-width-relative:page;mso-height-relative:page;v-text-anchor:top" o:gfxdata="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" filled="f" stroked="f">
+              <v:textbox inset="0,0,0,0">
+                <w:txbxContent>
+                  <w:p>
+                    <w:pPr>
+                      <w:jc w:val="right"/>
+                      <w:rPr>
+                        <w:rFonts w:cs="B Nazanin"/>
+                        <w:b/>
+                        <w:bCs/>
+                        <w:sz w:val="22"/>
+                        <w:szCs w:val="22"/>
+                        <w:rtl/>
+                        <w14:shadow w14:blurRad="50800" w14:dist="38100" w14:dir="2700000" w14:sx="100000" w14:sy="100000" w14:kx="0" w14:ky="0" w14:algn="tl">
+                          <w14:srgbClr w14:val="000000">
+                            <w14:alpha w14:val="60000"/>
+                          </w14:srgbClr>
+                        </w14:shadow>
+                      </w:rPr>
+                    </w:pPr>
+                    <w:r>
+                      <w:rPr>
+                        <w:rFonts w:cs="B Nazanin"/>
+                        <w:b/>
+                        <w:bCs/>
+                        <w:noProof/>
+                        <w:sz w:val="22"/>
+                        <w:szCs w:val="22"/>
+                        <w14:shadow w14:blurRad="50800" w14:dist="38100" w14:dir="2700000" w14:sx="100000" w14:sy="100000" w14:kx="0" w14:ky="0" w14:algn="tl">
+                          <w14:srgbClr w14:val="000000">
+                            <w14:alpha w14:val="60000"/>
+                          </w14:srgbClr>
+                        </w14:shadow>
+                      </w:rPr>
+                      <w:fldChar w:fldCharType="begin"/>
+                    </w:r>
+                    <w:r>
+                      <w:rPr>
+                        <w:rFonts w:cs="B Nazanin"/>
+                        <w:b/>
+                        <w:bCs/>
+                        <w:noProof/>
+                        <w:sz w:val="22"/>
+                        <w:szCs w:val="22"/>
+                        <w14:shadow w14:blurRad="50800" w14:dist="38100" w14:dir="2700000" w14:sx="100000" w14:sy="100000" w14:kx="0" w14:ky="0" w14:algn="tl">
+                          <w14:srgbClr w14:val="000000">
+                            <w14:alpha w14:val="60000"/>
+                          </w14:srgbClr>
+                        </w14:shadow>
+                      </w:rPr>
+                      <w:instrText xml:space="preserve"> STYLEREF  </w:instrText>
+                    </w:r>
+                    <w:r>
+                      <w:rPr>
+                        <w:rFonts w:cs="B Nazanin"/>
+                        <w:b/>
+                        <w:bCs/>
+                        <w:noProof/>
+                        <w:sz w:val="22"/>
+                        <w:szCs w:val="22"/>
+                        <w:rtl/>
+                        <w14:shadow w14:blurRad="50800" w14:dist="38100" w14:dir="2700000" w14:sx="100000" w14:sy="100000" w14:kx="0" w14:ky="0" w14:algn="tl">
+                          <w14:srgbClr w14:val="000000">
+                            <w14:alpha w14:val="60000"/>
+                          </w14:srgbClr>
+                        </w14:shadow>
+                      </w:rPr>
+                      <w:instrText>فصل</w:instrText>
+                    </w:r>
+                    <w:r>
+                      <w:rPr>
+                        <w:rFonts w:cs="B Nazanin"/>
+                        <w:b/>
+                        <w:bCs/>
+                        <w:noProof/>
+                        <w:sz w:val="22"/>
+                        <w:szCs w:val="22"/>
+                        <w14:shadow w14:blurRad="50800" w14:dist="38100" w14:dir="2700000" w14:sx="100000" w14:sy="100000" w14:kx="0" w14:ky="0" w14:algn="tl">
+                          <w14:srgbClr w14:val="000000">
+                            <w14:alpha w14:val="60000"/>
+                          </w14:srgbClr>
+                        </w14:shadow>
+                      </w:rPr>
+                      <w:instrText xml:space="preserve">  \* MERGEFORMAT </w:instrText>
+                    </w:r>
+                    <w:r>
+                      <w:rPr>
+                        <w:rFonts w:cs="B Nazanin"/>
+                        <w:b/>
+                        <w:bCs/>
+                        <w:noProof/>
+                        <w:sz w:val="22"/>
+                        <w:szCs w:val="22"/>
+                        <w14:shadow w14:blurRad="50800" w14:dist="38100" w14:dir="2700000" w14:sx="100000" w14:sy="100000" w14:kx="0" w14:ky="0" w14:algn="tl">
+                          <w14:srgbClr w14:val="000000">
+                            <w14:alpha w14:val="60000"/>
+                          </w14:srgbClr>
+                        </w14:shadow>
+                      </w:rPr>
+                      <w:fldChar w:fldCharType="separate"/>
+                    </w:r>
+                    <w:r>
+                      <w:rPr>
+                        <w:rFonts w:cs="B Nazanin"/>
+                        <w:b/>
+                        <w:bCs/>
+                        <w:noProof/>
+                        <w:sz w:val="22"/>
+                        <w:szCs w:val="22"/>
+                        <w14:shadow w14:blurRad="50800" w14:dist="38100" w14:dir="2700000" w14:sx="100000" w14:sy="100000" w14:kx="0" w14:ky="0" w14:algn="tl">
+                          <w14:srgbClr w14:val="000000">
+                            <w14:alpha w14:val="60000"/>
+                          </w14:srgbClr>
+                        </w14:shadow>
+                      </w:rPr>
+                      <w:br/>
+                    </w:r>
+                    <w:r>
+                      <w:rPr>
+                        <w:rFonts w:cs="B Nazanin"/>
+                        <w:b/>
+                        <w:bCs/>
+                        <w:noProof/>
+                        <w:sz w:val="22"/>
+                        <w:szCs w:val="22"/>
+                        <w:rtl/>
+                        <w14:shadow w14:blurRad="50800" w14:dist="38100" w14:dir="2700000" w14:sx="100000" w14:sy="100000" w14:kx="0" w14:ky="0" w14:algn="tl">
+                          <w14:srgbClr w14:val="000000">
+                            <w14:alpha w14:val="60000"/>
+                          </w14:srgbClr>
+                        </w14:shadow>
+                      </w:rPr>
+                      <w:t>مراجع</w:t>
+                    </w:r>
+                    <w:r>
+                      <w:rPr>
+                        <w:rFonts w:cs="B Nazanin"/>
+                        <w:b/>
+                        <w:bCs/>
+                        <w:noProof/>
+                        <w:sz w:val="22"/>
+                        <w:szCs w:val="22"/>
+                        <w14:shadow w14:blurRad="50800" w14:dist="38100" w14:dir="2700000" w14:sx="100000" w14:sy="100000" w14:kx="0" w14:ky="0" w14:algn="tl">
+                          <w14:srgbClr w14:val="000000">
+                            <w14:alpha w14:val="60000"/>
+                          </w14:srgbClr>
+                        </w14:shadow>
+                      </w:rPr>
+                      <w:fldChar w:fldCharType="end"/>
+                    </w:r>
+                  </w:p>
+                </w:txbxContent>
+              </v:textbox>
+            </v:shape>
+          </w:pict>
+        </mc:Fallback>
+      </mc:AlternateContent>
+    </w:r>
+    <w:r>
+      <w:rPr>
+        <w:rFonts w:cs="B Nazanin"/>
+        <w:b/>
+        <w:bCs/>
+        <w:noProof/>
+        <w:sz w:val="22"/>
+        <w:szCs w:val="22"/>
+      </w:rPr>
+      <w:fldChar w:fldCharType="begin"/>
+    </w:r>
+    <w:r>
+      <w:rPr>
+        <w:rFonts w:cs="B Nazanin"/>
+        <w:b/>
+        <w:bCs/>
+        <w:noProof/>
+        <w:sz w:val="22"/>
+        <w:szCs w:val="22"/>
+      </w:rPr>
+      <w:instrText xml:space="preserve"> STYLEREF  "</w:instrText>
+    </w:r>
+    <w:r>
+      <w:rPr>
+        <w:rFonts w:cs="B Nazanin"/>
+        <w:b/>
+        <w:bCs/>
+        <w:noProof/>
+        <w:sz w:val="22"/>
+        <w:szCs w:val="22"/>
+        <w:rtl/>
+      </w:rPr>
+      <w:instrText>عنوان پايان‌نامه</w:instrText>
+    </w:r>
+    <w:r>
+      <w:rPr>
+        <w:rFonts w:cs="B Nazanin"/>
+        <w:b/>
+        <w:bCs/>
+        <w:noProof/>
+        <w:sz w:val="22"/>
+        <w:szCs w:val="22"/>
+      </w:rPr>
+      <w:instrText xml:space="preserve">"  \* MERGEFORMAT </w:instrText>
+    </w:r>
+    <w:r>
+      <w:rPr>
+        <w:rFonts w:cs="B Nazanin"/>
+        <w:b/>
+        <w:bCs/>
+        <w:noProof/>
+        <w:sz w:val="22"/>
+        <w:szCs w:val="22"/>
+      </w:rPr>
+      <w:fldChar w:fldCharType="separate"/>
+    </w:r>
+    <w:r>
+      <w:rPr>
+        <w:rFonts w:cs="B Nazanin"/>
+        <w:b/>
+        <w:bCs/>
+        <w:noProof/>
+        <w:sz w:val="22"/>
+        <w:szCs w:val="22"/>
+        <w:rtl/>
+      </w:rPr>
+      <w:t>طراح</w:t>
+    </w:r>
+    <w:r>
+      <w:rPr>
+        <w:rFonts w:cs="B Nazanin" w:hint="cs"/>
+        <w:b/>
+        <w:bCs/>
+        <w:noProof/>
+        <w:sz w:val="22"/>
+        <w:szCs w:val="22"/>
+        <w:rtl/>
+      </w:rPr>
+      <w:t>ی</w:t>
+    </w:r>
+    <w:r>
+      <w:rPr>
+        <w:rFonts w:cs="B Nazanin"/>
+        <w:b/>
+        <w:bCs/>
+        <w:noProof/>
+        <w:sz w:val="22"/>
+        <w:szCs w:val="22"/>
+        <w:rtl/>
+      </w:rPr>
+      <w:t xml:space="preserve"> پردازنده 32 ب</w:t>
+    </w:r>
+    <w:r>
+      <w:rPr>
+        <w:rFonts w:cs="B Nazanin" w:hint="cs"/>
+        <w:b/>
+        <w:bCs/>
+        <w:noProof/>
+        <w:sz w:val="22"/>
+        <w:szCs w:val="22"/>
+        <w:rtl/>
+      </w:rPr>
+      <w:t>ی</w:t>
+    </w:r>
+    <w:r>
+      <w:rPr>
+        <w:rFonts w:cs="B Nazanin" w:hint="eastAsia"/>
+        <w:b/>
+        <w:bCs/>
+        <w:noProof/>
+        <w:sz w:val="22"/>
+        <w:szCs w:val="22"/>
+        <w:rtl/>
+      </w:rPr>
+      <w:t>ت</w:t>
+    </w:r>
+    <w:r>
+      <w:rPr>
+        <w:rFonts w:cs="B Nazanin" w:hint="cs"/>
+        <w:b/>
+        <w:bCs/>
+        <w:noProof/>
+        <w:sz w:val="22"/>
+        <w:szCs w:val="22"/>
+        <w:rtl/>
+      </w:rPr>
+      <w:t>ی</w:t>
+    </w:r>
+    <w:r>
+      <w:rPr>
+        <w:rFonts w:cs="B Nazanin"/>
+        <w:b/>
+        <w:bCs/>
+        <w:noProof/>
+        <w:sz w:val="22"/>
+        <w:szCs w:val="22"/>
+        <w:rtl/>
+      </w:rPr>
+      <w:t xml:space="preserve"> با معمار</w:t>
+    </w:r>
+    <w:r>
+      <w:rPr>
+        <w:rFonts w:cs="B Nazanin" w:hint="cs"/>
+        <w:b/>
+        <w:bCs/>
+        <w:noProof/>
+        <w:sz w:val="22"/>
+        <w:szCs w:val="22"/>
+        <w:rtl/>
+      </w:rPr>
+      <w:t>ی</w:t>
+    </w:r>
+    <w:r>
+      <w:rPr>
+        <w:rFonts w:cs="B Nazanin"/>
+        <w:b/>
+        <w:bCs/>
+        <w:noProof/>
+        <w:sz w:val="22"/>
+        <w:szCs w:val="22"/>
+      </w:rPr>
+      <w:t xml:space="preserve"> RISC-V</w:t>
+    </w:r>
+    <w:r>
+      <w:rPr>
+        <w:rFonts w:cs="B Nazanin"/>
+        <w:b/>
+        <w:bCs/>
+        <w:noProof/>
+        <w:sz w:val="22"/>
+        <w:szCs w:val="22"/>
+      </w:rPr>
+      <w:fldChar w:fldCharType="end"/>
+    </w:r>
+  </w:p>
   <w:p>
     <w:pPr>
       <w:pStyle w:val="Header"/>

</xml_diff>

<commit_message>
🐛 Fix references in report
</commit_message>
<xml_diff>
--- a/Documents/Temporary_Documents/گزارش-کارآموزی.docx
+++ b/Documents/Temporary_Documents/گزارش-کارآموزی.docx
@@ -11566,14 +11566,12 @@
         </w:rPr>
         <w:t xml:space="preserve">تفاوت ایجاد شده در معماری ضرب کننده ارائه شده نسبت به مقاله اصلی در مدارات جمع کننده میانی می‌باشد. مدار جمع کننده ارائه شده توسط ما در شکل زیر نمایش داده شده است. در این معماری مسیر بحرانی را سیگنال </w:t>
       </w:r>
-      <w:proofErr w:type="spellStart"/>
       <w:r>
         <w:rPr>
           <w:lang w:bidi="fa-IR"/>
         </w:rPr>
         <w:t>Cout</w:t>
       </w:r>
-      <w:proofErr w:type="spellEnd"/>
       <w:r>
         <w:rPr>
           <w:rFonts w:hint="cs"/>
@@ -17025,8 +17023,6 @@
         <w:lastRenderedPageBreak/>
         <w:t>مراجع</w:t>
       </w:r>
-      <w:bookmarkStart w:id="25" w:name="_GoBack"/>
-      <w:bookmarkEnd w:id="25"/>
     </w:p>
     <w:p>
       <w:pPr>
@@ -17228,11 +17224,13 @@
           <w:sz w:val="24"/>
         </w:rPr>
       </w:pPr>
+      <w:bookmarkStart w:id="25" w:name="_GoBack"/>
+      <w:bookmarkEnd w:id="25"/>
       <w:r>
         <w:rPr>
           <w:sz w:val="24"/>
         </w:rPr>
-        <w:t xml:space="preserve">[1] J. L. Hennessy and D. A. Patterson, "Computer Organization and Design: A Quantitative Approach," 6th ed., </w:t>
+        <w:t xml:space="preserve">J. L. Hennessy and D. A. Patterson, "Computer Organization and Design: A Quantitative Approach," 6th ed., </w:t>
       </w:r>
       <w:r>
         <w:rPr>

</xml_diff>

<commit_message>
📝 Update documents (add blcok diagram)
</commit_message>
<xml_diff>
--- a/Documents/Temporary_Documents/گزارش-کارآموزی.docx
+++ b/Documents/Temporary_Documents/گزارش-کارآموزی.docx
@@ -10186,9 +10186,316 @@
       <w:pPr>
         <w:pStyle w:val="a7"/>
         <w:rPr>
-          <w:lang w:bidi="fa-IR"/>
-        </w:rPr>
-      </w:pPr>
+          <w:rtl/>
+          <w:lang w:bidi="fa-IR"/>
+        </w:rPr>
+      </w:pPr>
+      <w:r>
+        <w:rPr>
+          <w:noProof/>
+        </w:rPr>
+        <w:lastRenderedPageBreak/>
+        <mc:AlternateContent>
+          <mc:Choice Requires="wps">
+            <w:drawing>
+              <wp:anchor distT="0" distB="0" distL="114300" distR="114300" simplePos="0" relativeHeight="251707392" behindDoc="0" locked="0" layoutInCell="1" allowOverlap="1" wp14:anchorId="770ABC62" wp14:editId="67BD3216">
+                <wp:simplePos x="0" y="0"/>
+                <wp:positionH relativeFrom="margin">
+                  <wp:align>center</wp:align>
+                </wp:positionH>
+                <wp:positionV relativeFrom="paragraph">
+                  <wp:posOffset>3223895</wp:posOffset>
+                </wp:positionV>
+                <wp:extent cx="3236595" cy="635"/>
+                <wp:effectExtent l="0" t="0" r="1905" b="8890"/>
+                <wp:wrapSquare wrapText="bothSides"/>
+                <wp:docPr id="21" name="Text Box 21"/>
+                <wp:cNvGraphicFramePr/>
+                <a:graphic xmlns:a="http://schemas.openxmlformats.org/drawingml/2006/main">
+                  <a:graphicData uri="http://schemas.microsoft.com/office/word/2010/wordprocessingShape">
+                    <wps:wsp>
+                      <wps:cNvSpPr txBox="1"/>
+                      <wps:spPr>
+                        <a:xfrm>
+                          <a:off x="0" y="0"/>
+                          <a:ext cx="3236595" cy="635"/>
+                        </a:xfrm>
+                        <a:prstGeom prst="rect">
+                          <a:avLst/>
+                        </a:prstGeom>
+                        <a:solidFill>
+                          <a:prstClr val="white"/>
+                        </a:solidFill>
+                        <a:ln>
+                          <a:noFill/>
+                        </a:ln>
+                      </wps:spPr>
+                      <wps:txbx>
+                        <w:txbxContent>
+                          <w:p>
+                            <w:pPr>
+                              <w:pStyle w:val="Caption"/>
+                              <w:jc w:val="center"/>
+                              <w:rPr>
+                                <w:rFonts w:cs="B Nazanin"/>
+                                <w:i w:val="0"/>
+                                <w:iCs w:val="0"/>
+                                <w:color w:val="auto"/>
+                                <w:sz w:val="36"/>
+                                <w:szCs w:val="40"/>
+                                <w:lang w:bidi="fa-IR"/>
+                              </w:rPr>
+                            </w:pPr>
+                            <w:r>
+                              <w:rPr>
+                                <w:rFonts w:cs="B Nazanin"/>
+                                <w:i w:val="0"/>
+                                <w:iCs w:val="0"/>
+                                <w:color w:val="auto"/>
+                                <w:sz w:val="24"/>
+                                <w:szCs w:val="24"/>
+                                <w:rtl/>
+                              </w:rPr>
+                              <w:t xml:space="preserve">شکل </w:t>
+                            </w:r>
+                            <w:r>
+                              <w:rPr>
+                                <w:rFonts w:cs="B Nazanin" w:hint="cs"/>
+                                <w:i w:val="0"/>
+                                <w:iCs w:val="0"/>
+                                <w:color w:val="auto"/>
+                                <w:sz w:val="24"/>
+                                <w:szCs w:val="24"/>
+                                <w:rtl/>
+                              </w:rPr>
+                              <w:t>(</w:t>
+                            </w:r>
+                            <w:r>
+                              <w:rPr>
+                                <w:rFonts w:cs="B Nazanin"/>
+                                <w:i w:val="0"/>
+                                <w:iCs w:val="0"/>
+                                <w:color w:val="auto"/>
+                                <w:sz w:val="24"/>
+                                <w:szCs w:val="24"/>
+                              </w:rPr>
+                              <w:t>3</w:t>
+                            </w:r>
+                            <w:r>
+                              <w:rPr>
+                                <w:rFonts w:cs="B Nazanin" w:hint="cs"/>
+                                <w:i w:val="0"/>
+                                <w:iCs w:val="0"/>
+                                <w:color w:val="auto"/>
+                                <w:sz w:val="24"/>
+                                <w:szCs w:val="24"/>
+                                <w:rtl/>
+                              </w:rPr>
+                              <w:t xml:space="preserve">-2) </w:t>
+                            </w:r>
+                            <w:r>
+                              <w:rPr>
+                                <w:rFonts w:cs="B Nazanin" w:hint="cs"/>
+                                <w:i w:val="0"/>
+                                <w:iCs w:val="0"/>
+                                <w:color w:val="auto"/>
+                                <w:sz w:val="24"/>
+                                <w:szCs w:val="24"/>
+                                <w:rtl/>
+                                <w:lang w:bidi="fa-IR"/>
+                              </w:rPr>
+                              <w:t xml:space="preserve">بلوک داگرام </w:t>
+                            </w:r>
+                            <w:r>
+                              <w:rPr>
+                                <w:rFonts w:cs="B Nazanin" w:hint="cs"/>
+                                <w:i w:val="0"/>
+                                <w:iCs w:val="0"/>
+                                <w:color w:val="auto"/>
+                                <w:sz w:val="24"/>
+                                <w:szCs w:val="24"/>
+                                <w:rtl/>
+                                <w:lang w:bidi="fa-IR"/>
+                              </w:rPr>
+                              <w:t>پردازنده</w:t>
+                            </w:r>
+                          </w:p>
+                        </w:txbxContent>
+                      </wps:txbx>
+                      <wps:bodyPr rot="0" spcFirstLastPara="0" vertOverflow="overflow" horzOverflow="overflow" vert="horz" wrap="square" lIns="0" tIns="0" rIns="0" bIns="0" numCol="1" spcCol="0" rtlCol="0" fromWordArt="0" anchor="t" anchorCtr="0" forceAA="0" compatLnSpc="1">
+                        <a:prstTxWarp prst="textNoShape">
+                          <a:avLst/>
+                        </a:prstTxWarp>
+                        <a:spAutoFit/>
+                      </wps:bodyPr>
+                    </wps:wsp>
+                  </a:graphicData>
+                </a:graphic>
+                <wp14:sizeRelH relativeFrom="margin">
+                  <wp14:pctWidth>0</wp14:pctWidth>
+                </wp14:sizeRelH>
+              </wp:anchor>
+            </w:drawing>
+          </mc:Choice>
+          <mc:Fallback>
+            <w:pict>
+              <v:shapetype w14:anchorId="770ABC62" id="_x0000_t202" coordsize="21600,21600" o:spt="202" path="m,l,21600r21600,l21600,xe">
+                <v:stroke joinstyle="miter"/>
+                <v:path gradientshapeok="t" o:connecttype="rect"/>
+              </v:shapetype>
+              <v:shape id="Text Box 21" o:spid="_x0000_s1028" type="#_x0000_t202" style="position:absolute;left:0;text-align:left;margin-left:0;margin-top:253.85pt;width:254.85pt;height:.05pt;z-index:251707392;visibility:visible;mso-wrap-style:square;mso-width-percent:0;mso-wrap-distance-left:9pt;mso-wrap-distance-top:0;mso-wrap-distance-right:9pt;mso-wrap-distance-bottom:0;mso-position-horizontal:center;mso-position-horizontal-relative:margin;mso-position-vertical:absolute;mso-position-vertical-relative:text;mso-width-percent:0;mso-width-relative:margin;v-text-anchor:top" o:gfxdata="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" stroked="f">
+                <v:textbox style="mso-fit-shape-to-text:t" inset="0,0,0,0">
+                  <w:txbxContent>
+                    <w:p>
+                      <w:pPr>
+                        <w:pStyle w:val="Caption"/>
+                        <w:jc w:val="center"/>
+                        <w:rPr>
+                          <w:rFonts w:cs="B Nazanin"/>
+                          <w:i w:val="0"/>
+                          <w:iCs w:val="0"/>
+                          <w:color w:val="auto"/>
+                          <w:sz w:val="36"/>
+                          <w:szCs w:val="40"/>
+                          <w:lang w:bidi="fa-IR"/>
+                        </w:rPr>
+                      </w:pPr>
+                      <w:r>
+                        <w:rPr>
+                          <w:rFonts w:cs="B Nazanin"/>
+                          <w:i w:val="0"/>
+                          <w:iCs w:val="0"/>
+                          <w:color w:val="auto"/>
+                          <w:sz w:val="24"/>
+                          <w:szCs w:val="24"/>
+                          <w:rtl/>
+                        </w:rPr>
+                        <w:t xml:space="preserve">شکل </w:t>
+                      </w:r>
+                      <w:r>
+                        <w:rPr>
+                          <w:rFonts w:cs="B Nazanin" w:hint="cs"/>
+                          <w:i w:val="0"/>
+                          <w:iCs w:val="0"/>
+                          <w:color w:val="auto"/>
+                          <w:sz w:val="24"/>
+                          <w:szCs w:val="24"/>
+                          <w:rtl/>
+                        </w:rPr>
+                        <w:t>(</w:t>
+                      </w:r>
+                      <w:r>
+                        <w:rPr>
+                          <w:rFonts w:cs="B Nazanin"/>
+                          <w:i w:val="0"/>
+                          <w:iCs w:val="0"/>
+                          <w:color w:val="auto"/>
+                          <w:sz w:val="24"/>
+                          <w:szCs w:val="24"/>
+                        </w:rPr>
+                        <w:t>3</w:t>
+                      </w:r>
+                      <w:r>
+                        <w:rPr>
+                          <w:rFonts w:cs="B Nazanin" w:hint="cs"/>
+                          <w:i w:val="0"/>
+                          <w:iCs w:val="0"/>
+                          <w:color w:val="auto"/>
+                          <w:sz w:val="24"/>
+                          <w:szCs w:val="24"/>
+                          <w:rtl/>
+                        </w:rPr>
+                        <w:t xml:space="preserve">-2) </w:t>
+                      </w:r>
+                      <w:r>
+                        <w:rPr>
+                          <w:rFonts w:cs="B Nazanin" w:hint="cs"/>
+                          <w:i w:val="0"/>
+                          <w:iCs w:val="0"/>
+                          <w:color w:val="auto"/>
+                          <w:sz w:val="24"/>
+                          <w:szCs w:val="24"/>
+                          <w:rtl/>
+                          <w:lang w:bidi="fa-IR"/>
+                        </w:rPr>
+                        <w:t xml:space="preserve">بلوک داگرام </w:t>
+                      </w:r>
+                      <w:r>
+                        <w:rPr>
+                          <w:rFonts w:cs="B Nazanin" w:hint="cs"/>
+                          <w:i w:val="0"/>
+                          <w:iCs w:val="0"/>
+                          <w:color w:val="auto"/>
+                          <w:sz w:val="24"/>
+                          <w:szCs w:val="24"/>
+                          <w:rtl/>
+                          <w:lang w:bidi="fa-IR"/>
+                        </w:rPr>
+                        <w:t>پردازنده</w:t>
+                      </w:r>
+                    </w:p>
+                  </w:txbxContent>
+                </v:textbox>
+                <w10:wrap type="square" anchorx="margin"/>
+              </v:shape>
+            </w:pict>
+          </mc:Fallback>
+        </mc:AlternateContent>
+      </w:r>
+      <w:r>
+        <w:rPr>
+          <w:noProof/>
+        </w:rPr>
+        <w:drawing>
+          <wp:anchor distT="0" distB="0" distL="114300" distR="114300" simplePos="0" relativeHeight="251705344" behindDoc="0" locked="0" layoutInCell="1" allowOverlap="1" wp14:anchorId="17EE6F65" wp14:editId="0AE3C889">
+            <wp:simplePos x="0" y="0"/>
+            <wp:positionH relativeFrom="margin">
+              <wp:align>left</wp:align>
+            </wp:positionH>
+            <wp:positionV relativeFrom="paragraph">
+              <wp:posOffset>144780</wp:posOffset>
+            </wp:positionV>
+            <wp:extent cx="5731510" cy="3016885"/>
+            <wp:effectExtent l="0" t="0" r="2540" b="0"/>
+            <wp:wrapSquare wrapText="bothSides"/>
+            <wp:docPr id="5" name="Picture 5"/>
+            <wp:cNvGraphicFramePr>
+              <a:graphicFrameLocks xmlns:a="http://schemas.openxmlformats.org/drawingml/2006/main" noChangeAspect="1"/>
+            </wp:cNvGraphicFramePr>
+            <a:graphic xmlns:a="http://schemas.openxmlformats.org/drawingml/2006/main">
+              <a:graphicData uri="http://schemas.openxmlformats.org/drawingml/2006/picture">
+                <pic:pic xmlns:pic="http://schemas.openxmlformats.org/drawingml/2006/picture">
+                  <pic:nvPicPr>
+                    <pic:cNvPr id="5" name="phoeniX Block diagram.png"/>
+                    <pic:cNvPicPr/>
+                  </pic:nvPicPr>
+                  <pic:blipFill>
+                    <a:blip r:embed="rId30" cstate="print">
+                      <a:extLst>
+                        <a:ext uri="{28A0092B-C50C-407E-A947-70E740481C1C}">
+                          <a14:useLocalDpi xmlns:a14="http://schemas.microsoft.com/office/drawing/2010/main" val="0"/>
+                        </a:ext>
+                      </a:extLst>
+                    </a:blip>
+                    <a:stretch>
+                      <a:fillRect/>
+                    </a:stretch>
+                  </pic:blipFill>
+                  <pic:spPr>
+                    <a:xfrm>
+                      <a:off x="0" y="0"/>
+                      <a:ext cx="5731510" cy="3016885"/>
+                    </a:xfrm>
+                    <a:prstGeom prst="rect">
+                      <a:avLst/>
+                    </a:prstGeom>
+                  </pic:spPr>
+                </pic:pic>
+              </a:graphicData>
+            </a:graphic>
+          </wp:anchor>
+        </w:drawing>
+      </w:r>
     </w:p>
     <w:p>
       <w:pPr>
@@ -10197,54 +10504,8 @@
           <w:lang w:bidi="fa-IR"/>
         </w:rPr>
       </w:pPr>
-    </w:p>
-    <w:p>
-      <w:pPr>
-        <w:pStyle w:val="a7"/>
-        <w:rPr>
-          <w:lang w:bidi="fa-IR"/>
-        </w:rPr>
-      </w:pPr>
-    </w:p>
-    <w:p>
-      <w:pPr>
-        <w:pStyle w:val="a7"/>
-        <w:rPr>
-          <w:lang w:bidi="fa-IR"/>
-        </w:rPr>
-      </w:pPr>
-    </w:p>
-    <w:p>
-      <w:pPr>
-        <w:pStyle w:val="a7"/>
-        <w:rPr>
-          <w:lang w:bidi="fa-IR"/>
-        </w:rPr>
-      </w:pPr>
-    </w:p>
-    <w:p>
-      <w:pPr>
-        <w:pStyle w:val="a7"/>
-        <w:rPr>
-          <w:lang w:bidi="fa-IR"/>
-        </w:rPr>
-      </w:pPr>
-    </w:p>
-    <w:p>
-      <w:pPr>
-        <w:pStyle w:val="a7"/>
-        <w:jc w:val="center"/>
-        <w:rPr>
-          <w:rtl/>
-          <w:lang w:bidi="fa-IR"/>
-        </w:rPr>
-      </w:pPr>
-      <w:r>
-        <w:rPr>
-          <w:lang w:bidi="fa-IR"/>
-        </w:rPr>
-        <w:t>----BLOCK DIAGRAM----</w:t>
-      </w:r>
+      <w:bookmarkStart w:id="13" w:name="_GoBack"/>
+      <w:bookmarkEnd w:id="13"/>
     </w:p>
     <w:p>
       <w:pPr>
@@ -10398,7 +10659,15 @@
           <w:rFonts w:hint="cs"/>
           <w:rtl/>
         </w:rPr>
-        <w:t>، طراحی پردازنده با استفاده از زبان توصیف سخت افزار وریلاگ آغاز گردید. پردازنده مورد نظر با چند هدف خاص طراحی شد که باعث ایجاد چند ویژگی مثبت در طرح نهایی می‌باشد. یکی از مهم ترین اهداف طراحی این پردازنده ماژولار بودن و قابل گسترش بودن آن است، تا بتواند تبدیل به یک پایه ی خوب برای آزمون تکنیک ها و روش های معماری کامپیوتر برای طراح ها و محققان این زمینه باشد. برای در نظر گرفتن این ویژگی، پردازنده به طوری طراحی شد که واحد کنترل متمرکز ندارد و هرکدام از اجزای این پردازنده، سیگنال های کنترلی مربوط به خودشان را کنترل می‌کنند که ویژگی خوبی برای این طرح و هدف طراحی آن محسوب می‌شود.</w:t>
+        <w:t xml:space="preserve">، طراحی پردازنده با استفاده از زبان توصیف سخت افزار وریلاگ آغاز گردید. پردازنده مورد نظر با چند هدف خاص طراحی شد که باعث ایجاد چند ویژگی مثبت در طرح نهایی می‌باشد. یکی از مهم ترین اهداف طراحی این پردازنده ماژولار بودن و قابل گسترش </w:t>
+      </w:r>
+      <w:r>
+        <w:rPr>
+          <w:rFonts w:hint="cs"/>
+          <w:rtl/>
+        </w:rPr>
+        <w:lastRenderedPageBreak/>
+        <w:t>بودن آن است، تا بتواند تبدیل به یک پایه ی خوب برای آزمون تکنیک ها و روش های معماری کامپیوتر برای طراح ها و محققان این زمینه باشد. برای در نظر گرفتن این ویژگی، پردازنده به طوری طراحی شد که واحد کنترل متمرکز ندارد و هرکدام از اجزای این پردازنده، سیگنال های کنترلی مربوط به خودشان را کنترل می‌کنند که ویژگی خوبی برای این طرح و هدف طراحی آن محسوب می‌شود.</w:t>
       </w:r>
       <w:r>
         <w:rPr>
@@ -10437,7 +10706,6 @@
           <w:sz w:val="24"/>
           <w:rtl/>
         </w:rPr>
-        <w:lastRenderedPageBreak/>
         <w:t>طراحي</w:t>
       </w:r>
       <w:r>
@@ -10754,7 +11022,7 @@
                     <pic:cNvPicPr/>
                   </pic:nvPicPr>
                   <pic:blipFill>
-                    <a:blip r:embed="rId30">
+                    <a:blip r:embed="rId31">
                       <a:extLst>
                         <a:ext uri="{28A0092B-C50C-407E-A947-70E740481C1C}">
                           <a14:useLocalDpi xmlns:a14="http://schemas.microsoft.com/office/drawing/2010/main" val="0"/>
@@ -11067,7 +11335,7 @@
                     <pic:cNvPicPr/>
                   </pic:nvPicPr>
                   <pic:blipFill>
-                    <a:blip r:embed="rId31">
+                    <a:blip r:embed="rId32">
                       <a:extLst>
                         <a:ext uri="{28A0092B-C50C-407E-A947-70E740481C1C}">
                           <a14:useLocalDpi xmlns:a14="http://schemas.microsoft.com/office/drawing/2010/main" val="0"/>
@@ -11204,8 +11472,8 @@
           <w:rtl/>
         </w:rPr>
         <w:sectPr>
-          <w:headerReference w:type="default" r:id="rId32"/>
-          <w:footerReference w:type="default" r:id="rId33"/>
+          <w:headerReference w:type="default" r:id="rId33"/>
+          <w:footerReference w:type="default" r:id="rId34"/>
           <w:footnotePr>
             <w:numRestart w:val="eachPage"/>
           </w:footnotePr>
@@ -11266,10 +11534,10 @@
           <w:rtl/>
         </w:rPr>
       </w:pPr>
-      <w:bookmarkStart w:id="13" w:name="_Toc106512941"/>
-      <w:bookmarkStart w:id="14" w:name="_Toc209236404"/>
-      <w:bookmarkStart w:id="15" w:name="_Toc209240158"/>
-      <w:bookmarkStart w:id="16" w:name="_Toc209240170"/>
+      <w:bookmarkStart w:id="14" w:name="_Toc106512941"/>
+      <w:bookmarkStart w:id="15" w:name="_Toc209236404"/>
+      <w:bookmarkStart w:id="16" w:name="_Toc209240158"/>
+      <w:bookmarkStart w:id="17" w:name="_Toc209240170"/>
       <w:r>
         <w:rPr>
           <w:rFonts w:cs="B Nazanin"/>
@@ -11277,11 +11545,11 @@
         </w:rPr>
         <w:br/>
       </w:r>
-      <w:bookmarkStart w:id="17" w:name="_Toc16262972"/>
-      <w:bookmarkEnd w:id="13"/>
+      <w:bookmarkStart w:id="18" w:name="_Toc16262972"/>
       <w:bookmarkEnd w:id="14"/>
       <w:bookmarkEnd w:id="15"/>
       <w:bookmarkEnd w:id="16"/>
+      <w:bookmarkEnd w:id="17"/>
       <w:r>
         <w:rPr>
           <w:rFonts w:cs="B Nazanin" w:hint="cs"/>
@@ -11289,7 +11557,7 @@
         </w:rPr>
         <w:t>نتیجه گیری و پیشنهادها</w:t>
       </w:r>
-      <w:bookmarkEnd w:id="17"/>
+      <w:bookmarkEnd w:id="18"/>
     </w:p>
     <w:p>
       <w:pPr>
@@ -11308,8 +11576,8 @@
           <w:lang w:bidi="fa-IR"/>
         </w:rPr>
         <w:sectPr>
-          <w:headerReference w:type="default" r:id="rId34"/>
-          <w:footerReference w:type="default" r:id="rId35"/>
+          <w:headerReference w:type="default" r:id="rId35"/>
+          <w:footerReference w:type="default" r:id="rId36"/>
           <w:footnotePr>
             <w:numRestart w:val="eachPage"/>
           </w:footnotePr>
@@ -11330,8 +11598,8 @@
           <w:rtl/>
         </w:rPr>
       </w:pPr>
-      <w:bookmarkStart w:id="18" w:name="_Toc209236405"/>
-      <w:bookmarkStart w:id="19" w:name="_Toc16262973"/>
+      <w:bookmarkStart w:id="19" w:name="_Toc209236405"/>
+      <w:bookmarkStart w:id="20" w:name="_Toc16262973"/>
       <w:r>
         <w:rPr>
           <w:rFonts w:hint="cs"/>
@@ -11340,8 +11608,8 @@
         <w:lastRenderedPageBreak/>
         <w:t>مقدمه</w:t>
       </w:r>
-      <w:bookmarkEnd w:id="18"/>
       <w:bookmarkEnd w:id="19"/>
+      <w:bookmarkEnd w:id="20"/>
     </w:p>
     <w:p>
       <w:pPr>
@@ -11515,7 +11783,7 @@
           <w:lang w:bidi="fa-IR"/>
         </w:rPr>
       </w:pPr>
-      <w:bookmarkStart w:id="20" w:name="_Toc209236407"/>
+      <w:bookmarkStart w:id="21" w:name="_Toc209236407"/>
       <w:r>
         <w:rPr>
           <w:rFonts w:hint="cs"/>
@@ -11549,7 +11817,7 @@
         <w:t xml:space="preserve"> و مساحت</w:t>
       </w:r>
     </w:p>
-    <w:bookmarkEnd w:id="20"/>
+    <w:bookmarkEnd w:id="21"/>
     <w:p>
       <w:pPr>
         <w:pStyle w:val="a7"/>
@@ -11637,7 +11905,7 @@
                           </pic:cNvPicPr>
                         </pic:nvPicPr>
                         <pic:blipFill>
-                          <a:blip r:embed="rId36" cstate="print">
+                          <a:blip r:embed="rId37" cstate="print">
                             <a:extLst>
                               <a:ext uri="{28A0092B-C50C-407E-A947-70E740481C1C}">
                                 <a14:useLocalDpi xmlns:a14="http://schemas.microsoft.com/office/drawing/2010/main" val="0"/>
@@ -11671,7 +11939,7 @@
                           </pic:cNvPicPr>
                         </pic:nvPicPr>
                         <pic:blipFill>
-                          <a:blip r:embed="rId37" cstate="print">
+                          <a:blip r:embed="rId38" cstate="print">
                             <a:extLst>
                               <a:ext uri="{28A0092B-C50C-407E-A947-70E740481C1C}">
                                 <a14:useLocalDpi xmlns:a14="http://schemas.microsoft.com/office/drawing/2010/main" val="0"/>
@@ -11726,11 +11994,11 @@
                   <o:lock v:ext="edit" aspectratio="t"/>
                 </v:shapetype>
                 <v:shape id="Picture 18" o:spid="_x0000_s1027" type="#_x0000_t75" style="position:absolute;width:37642;height:12706;visibility:visible;mso-wrap-style:square" o:gfxdata="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">
-                  <v:imagedata r:id="rId38" o:title="" croptop="18450f" cropbottom="18450f"/>
+                  <v:imagedata r:id="rId39" o:title="" croptop="18450f" cropbottom="18450f"/>
                   <v:path arrowok="t"/>
                 </v:shape>
                 <v:shape id="Picture 16" o:spid="_x0000_s1028" type="#_x0000_t75" style="position:absolute;left:228;top:12725;width:37643;height:12706;visibility:visible;mso-wrap-style:square" o:gfxdata="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">
-                  <v:imagedata r:id="rId39" o:title="" croptop="18450f" cropbottom="18450f"/>
+                  <v:imagedata r:id="rId40" o:title="" croptop="18450f" cropbottom="18450f"/>
                   <v:path arrowok="t"/>
                 </v:shape>
                 <w10:wrap type="square" anchorx="margin"/>
@@ -12806,7 +13074,7 @@
                     </pic:cNvPicPr>
                   </pic:nvPicPr>
                   <pic:blipFill>
-                    <a:blip r:embed="rId40"/>
+                    <a:blip r:embed="rId41"/>
                     <a:stretch>
                       <a:fillRect/>
                     </a:stretch>
@@ -13957,7 +14225,7 @@
             <wp:cNvGraphicFramePr/>
             <a:graphic xmlns:a="http://schemas.openxmlformats.org/drawingml/2006/main">
               <a:graphicData uri="http://schemas.openxmlformats.org/drawingml/2006/chart">
-                <c:chart xmlns:c="http://schemas.openxmlformats.org/drawingml/2006/chart" xmlns:r="http://schemas.openxmlformats.org/officeDocument/2006/relationships" r:id="rId41"/>
+                <c:chart xmlns:c="http://schemas.openxmlformats.org/drawingml/2006/chart" xmlns:r="http://schemas.openxmlformats.org/officeDocument/2006/relationships" r:id="rId42"/>
               </a:graphicData>
             </a:graphic>
             <wp14:sizeRelH relativeFrom="margin">
@@ -13996,7 +14264,7 @@
             <wp:cNvGraphicFramePr/>
             <a:graphic xmlns:a="http://schemas.openxmlformats.org/drawingml/2006/main">
               <a:graphicData uri="http://schemas.openxmlformats.org/drawingml/2006/chart">
-                <c:chart xmlns:c="http://schemas.openxmlformats.org/drawingml/2006/chart" xmlns:r="http://schemas.openxmlformats.org/officeDocument/2006/relationships" r:id="rId42"/>
+                <c:chart xmlns:c="http://schemas.openxmlformats.org/drawingml/2006/chart" xmlns:r="http://schemas.openxmlformats.org/officeDocument/2006/relationships" r:id="rId43"/>
               </a:graphicData>
             </a:graphic>
             <wp14:sizeRelH relativeFrom="margin">
@@ -14377,7 +14645,7 @@
                     </pic:cNvPicPr>
                   </pic:nvPicPr>
                   <pic:blipFill>
-                    <a:blip r:embed="rId43"/>
+                    <a:blip r:embed="rId44"/>
                     <a:stretch>
                       <a:fillRect/>
                     </a:stretch>
@@ -14757,7 +15025,7 @@
                     </pic:cNvPicPr>
                   </pic:nvPicPr>
                   <pic:blipFill rotWithShape="1">
-                    <a:blip r:embed="rId44" cstate="print">
+                    <a:blip r:embed="rId45" cstate="print">
                       <a:extLst>
                         <a:ext uri="{28A0092B-C50C-407E-A947-70E740481C1C}">
                           <a14:useLocalDpi xmlns:a14="http://schemas.microsoft.com/office/drawing/2010/main" val="0"/>
@@ -16888,8 +17156,8 @@
           <w:rtl/>
         </w:rPr>
         <w:sectPr>
-          <w:headerReference w:type="default" r:id="rId45"/>
-          <w:footerReference w:type="default" r:id="rId46"/>
+          <w:headerReference w:type="default" r:id="rId46"/>
+          <w:footerReference w:type="default" r:id="rId47"/>
           <w:footnotePr>
             <w:numRestart w:val="eachPage"/>
           </w:footnotePr>
@@ -16951,9 +17219,9 @@
           <w:rtl/>
         </w:rPr>
       </w:pPr>
-      <w:bookmarkStart w:id="21" w:name="_Toc209236420"/>
-      <w:bookmarkStart w:id="22" w:name="_Toc209240164"/>
-      <w:bookmarkStart w:id="23" w:name="_Toc209240176"/>
+      <w:bookmarkStart w:id="22" w:name="_Toc209236420"/>
+      <w:bookmarkStart w:id="23" w:name="_Toc209240164"/>
+      <w:bookmarkStart w:id="24" w:name="_Toc209240176"/>
       <w:r>
         <w:rPr>
           <w:szCs w:val="52"/>
@@ -16961,7 +17229,7 @@
         </w:rPr>
         <w:br/>
       </w:r>
-      <w:bookmarkStart w:id="24" w:name="_Toc16262977"/>
+      <w:bookmarkStart w:id="25" w:name="_Toc16262977"/>
       <w:r>
         <w:rPr>
           <w:rFonts w:cs="B Nazanin" w:hint="cs"/>
@@ -16970,10 +17238,10 @@
         </w:rPr>
         <w:t>مراجع</w:t>
       </w:r>
-      <w:bookmarkEnd w:id="21"/>
       <w:bookmarkEnd w:id="22"/>
       <w:bookmarkEnd w:id="23"/>
       <w:bookmarkEnd w:id="24"/>
+      <w:bookmarkEnd w:id="25"/>
     </w:p>
     <w:p>
       <w:pPr>
@@ -16992,9 +17260,9 @@
           <w:lang w:bidi="fa-IR"/>
         </w:rPr>
         <w:sectPr>
-          <w:headerReference w:type="default" r:id="rId47"/>
-          <w:footerReference w:type="default" r:id="rId48"/>
-          <w:headerReference w:type="first" r:id="rId49"/>
+          <w:headerReference w:type="default" r:id="rId48"/>
+          <w:footerReference w:type="default" r:id="rId49"/>
+          <w:headerReference w:type="first" r:id="rId50"/>
           <w:footnotePr>
             <w:numRestart w:val="eachPage"/>
           </w:footnotePr>
@@ -17224,8 +17492,6 @@
           <w:sz w:val="24"/>
         </w:rPr>
       </w:pPr>
-      <w:bookmarkStart w:id="25" w:name="_GoBack"/>
-      <w:bookmarkEnd w:id="25"/>
       <w:r>
         <w:rPr>
           <w:sz w:val="24"/>
@@ -17309,9 +17575,9 @@
     </w:p>
     <w:p/>
     <w:sectPr>
-      <w:headerReference w:type="default" r:id="rId50"/>
-      <w:footerReference w:type="default" r:id="rId51"/>
-      <w:headerReference w:type="first" r:id="rId52"/>
+      <w:headerReference w:type="default" r:id="rId51"/>
+      <w:footerReference w:type="default" r:id="rId52"/>
+      <w:headerReference w:type="first" r:id="rId53"/>
       <w:pgSz w:w="11906" w:h="16838" w:code="9"/>
       <w:pgMar w:top="720" w:right="720" w:bottom="720" w:left="720" w:header="567" w:footer="709" w:gutter="0"/>
       <w:cols w:space="708"/>
@@ -17640,7 +17906,7 @@
             <w:noProof/>
             <w:rtl/>
           </w:rPr>
-          <w:t>9</w:t>
+          <w:t>14</w:t>
         </w:r>
         <w:r>
           <w:rPr>
@@ -18243,7 +18509,7 @@
               <v:stroke joinstyle="miter"/>
               <v:path gradientshapeok="t" o:connecttype="rect"/>
             </v:shapetype>
-            <v:shape id="Text Box 2" o:spid="_x0000_s1041" type="#_x0000_t202" style="position:absolute;left:0;text-align:left;margin-left:2.8pt;margin-top:-20.25pt;width:114pt;height:36.85pt;z-index:251660288;visibility:visible;mso-wrap-style:square;mso-width-percent:0;mso-height-percent:0;mso-wrap-distance-left:9pt;mso-wrap-distance-top:0;mso-wrap-distance-right:9pt;mso-wrap-distance-bottom:0;mso-position-horizontal:absolute;mso-position-horizontal-relative:margin;mso-position-vertical:absolute;mso-position-vertical-relative:text;mso-width-percent:0;mso-height-percent:0;mso-width-relative:page;mso-height-relative:page;v-text-anchor:top" o:gfxdata="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" filled="f" stroked="f">
+            <v:shape id="Text Box 2" o:spid="_x0000_s1042" type="#_x0000_t202" style="position:absolute;left:0;text-align:left;margin-left:2.8pt;margin-top:-20.25pt;width:114pt;height:36.85pt;z-index:251660288;visibility:visible;mso-wrap-style:square;mso-width-percent:0;mso-height-percent:0;mso-wrap-distance-left:9pt;mso-wrap-distance-top:0;mso-wrap-distance-right:9pt;mso-wrap-distance-bottom:0;mso-position-horizontal:absolute;mso-position-horizontal-relative:margin;mso-position-vertical:absolute;mso-position-vertical-relative:text;mso-width-percent:0;mso-height-percent:0;mso-width-relative:page;mso-height-relative:page;v-text-anchor:top" o:gfxdata="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" filled="f" stroked="f">
               <v:textbox inset="0,0,0,0">
                 <w:txbxContent>
                   <w:p>
@@ -19088,7 +19354,7 @@
               <v:stroke joinstyle="miter"/>
               <v:path gradientshapeok="t" o:connecttype="rect"/>
             </v:shapetype>
-            <v:shape id="Text Box 3" o:spid="_x0000_s1042" type="#_x0000_t202" style="position:absolute;left:0;text-align:left;margin-left:1.2pt;margin-top:-15.05pt;width:94pt;height:31.05pt;z-index:251661312;visibility:visible;mso-wrap-style:square;mso-width-percent:0;mso-height-percent:0;mso-wrap-distance-left:9pt;mso-wrap-distance-top:0;mso-wrap-distance-right:9pt;mso-wrap-distance-bottom:0;mso-position-horizontal:absolute;mso-position-horizontal-relative:text;mso-position-vertical:absolute;mso-position-vertical-relative:text;mso-width-percent:0;mso-height-percent:0;mso-width-relative:page;mso-height-relative:page;v-text-anchor:top" o:gfxdata="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" filled="f" stroked="f">
+            <v:shape id="Text Box 3" o:spid="_x0000_s1043" type="#_x0000_t202" style="position:absolute;left:0;text-align:left;margin-left:1.2pt;margin-top:-15.05pt;width:94pt;height:31.05pt;z-index:251661312;visibility:visible;mso-wrap-style:square;mso-width-percent:0;mso-height-percent:0;mso-wrap-distance-left:9pt;mso-wrap-distance-top:0;mso-wrap-distance-right:9pt;mso-wrap-distance-bottom:0;mso-position-horizontal:absolute;mso-position-horizontal-relative:text;mso-position-vertical:absolute;mso-position-vertical-relative:text;mso-width-percent:0;mso-height-percent:0;mso-width-relative:page;mso-height-relative:page;v-text-anchor:top" o:gfxdata="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" filled="f" stroked="f">
               <v:textbox inset="0,0,0,0">
                 <w:txbxContent>
                   <w:p>
@@ -19860,7 +20126,7 @@
               <v:stroke joinstyle="miter"/>
               <v:path gradientshapeok="t" o:connecttype="rect"/>
             </v:shapetype>
-            <v:shape id="Text Box 7" o:spid="_x0000_s1043" type="#_x0000_t202" style="position:absolute;left:0;text-align:left;margin-left:0;margin-top:-14pt;width:64.5pt;height:29.65pt;z-index:251663360;visibility:visible;mso-wrap-style:square;mso-width-percent:0;mso-height-percent:0;mso-wrap-distance-left:9pt;mso-wrap-distance-top:0;mso-wrap-distance-right:9pt;mso-wrap-distance-bottom:0;mso-position-horizontal:absolute;mso-position-horizontal-relative:text;mso-position-vertical:absolute;mso-position-vertical-relative:text;mso-width-percent:0;mso-height-percent:0;mso-width-relative:page;mso-height-relative:page;v-text-anchor:top" o:gfxdata="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" filled="f" stroked="f">
+            <v:shape id="Text Box 7" o:spid="_x0000_s1044" type="#_x0000_t202" style="position:absolute;left:0;text-align:left;margin-left:0;margin-top:-14pt;width:64.5pt;height:29.65pt;z-index:251663360;visibility:visible;mso-wrap-style:square;mso-width-percent:0;mso-height-percent:0;mso-wrap-distance-left:9pt;mso-wrap-distance-top:0;mso-wrap-distance-right:9pt;mso-wrap-distance-bottom:0;mso-position-horizontal:absolute;mso-position-horizontal-relative:text;mso-position-vertical:absolute;mso-position-vertical-relative:text;mso-width-percent:0;mso-height-percent:0;mso-width-relative:page;mso-height-relative:page;v-text-anchor:top" o:gfxdata="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" filled="f" stroked="f">
               <v:textbox inset="0,0,0,0">
                 <w:txbxContent>
                   <w:p>
@@ -20643,7 +20909,7 @@
               <v:stroke joinstyle="miter"/>
               <v:path gradientshapeok="t" o:connecttype="rect"/>
             </v:shapetype>
-            <v:shape id="Text Box 1" o:spid="_x0000_s1040" type="#_x0000_t202" style="position:absolute;left:0;text-align:left;margin-left:0;margin-top:-17.05pt;width:126.4pt;height:31.8pt;z-index:251659264;visibility:visible;mso-wrap-style:square;mso-width-percent:0;mso-height-percent:0;mso-wrap-distance-left:9pt;mso-wrap-distance-top:0;mso-wrap-distance-right:9pt;mso-wrap-distance-bottom:0;mso-position-horizontal:left;mso-position-horizontal-relative:margin;mso-position-vertical:absolute;mso-position-vertical-relative:text;mso-width-percent:0;mso-height-percent:0;mso-width-relative:page;mso-height-relative:page;v-text-anchor:top" o:gfxdata="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" filled="f" stroked="f">
+            <v:shape id="Text Box 1" o:spid="_x0000_s1041" type="#_x0000_t202" style="position:absolute;left:0;text-align:left;margin-left:0;margin-top:-17.05pt;width:126.4pt;height:31.8pt;z-index:251659264;visibility:visible;mso-wrap-style:square;mso-width-percent:0;mso-height-percent:0;mso-wrap-distance-left:9pt;mso-wrap-distance-top:0;mso-wrap-distance-right:9pt;mso-wrap-distance-bottom:0;mso-position-horizontal:left;mso-position-horizontal-relative:margin;mso-position-vertical:absolute;mso-position-vertical-relative:text;mso-width-percent:0;mso-height-percent:0;mso-width-relative:page;mso-height-relative:page;v-text-anchor:top" o:gfxdata="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" filled="f" stroked="f">
               <v:textbox inset="0,0,0,0">
                 <w:txbxContent>
                   <w:p>

</xml_diff>